<commit_message>
Added Learning Loops #1
</commit_message>
<xml_diff>
--- a/docs/puzzle1.docx
+++ b/docs/puzzle1.docx
@@ -355,7 +355,6 @@
         </w:rPr>
         <w:t xml:space="preserve">while </w:t>
       </w:r>
-      <w:proofErr w:type="spellStart"/>
       <w:r>
         <w:rPr>
           <w:rFonts w:ascii="Consolas" w:hAnsi="Consolas"/>
@@ -367,7 +366,6 @@
         </w:rPr>
         <w:t>BCenter</w:t>
       </w:r>
-      <w:proofErr w:type="spellEnd"/>
       <w:r>
         <w:rPr>
           <w:rFonts w:ascii="Consolas" w:hAnsi="Consolas"/>
@@ -1260,7 +1258,6 @@
         </w:rPr>
         <w:t xml:space="preserve">while </w:t>
       </w:r>
-      <w:proofErr w:type="spellStart"/>
       <w:r>
         <w:rPr>
           <w:rFonts w:ascii="Consolas" w:hAnsi="Consolas"/>
@@ -1272,7 +1269,6 @@
         </w:rPr>
         <w:t>BCenter</w:t>
       </w:r>
-      <w:proofErr w:type="spellEnd"/>
       <w:r>
         <w:rPr>
           <w:rFonts w:ascii="Consolas" w:hAnsi="Consolas"/>
@@ -1650,25 +1646,7 @@
           <w:sz w:val="24"/>
           <w:szCs w:val="24"/>
         </w:rPr>
-        <w:t xml:space="preserve">A + </w:t>
-      </w:r>
-      <w:proofErr w:type="gramStart"/>
-      <w:r>
-        <w:rPr>
-          <w:rFonts w:ascii="Consolas" w:hAnsi="Consolas"/>
-          <w:sz w:val="24"/>
-          <w:szCs w:val="24"/>
-        </w:rPr>
-        <w:t>B !</w:t>
-      </w:r>
-      <w:proofErr w:type="gramEnd"/>
-      <w:r>
-        <w:rPr>
-          <w:rFonts w:ascii="Consolas" w:hAnsi="Consolas"/>
-          <w:sz w:val="24"/>
-          <w:szCs w:val="24"/>
-        </w:rPr>
-        <w:t>= 10  or  A &lt; 2  or  B &lt; 2:</w:t>
+        <w:t>A + B != 10  or  A &lt; 2  or  B &lt; 2:</w:t>
       </w:r>
     </w:p>
     <w:p>
@@ -1795,55 +1773,7 @@
           <w:sz w:val="24"/>
           <w:szCs w:val="24"/>
         </w:rPr>
-        <w:t xml:space="preserve">if </w:t>
-      </w:r>
-      <w:proofErr w:type="spellStart"/>
-      <w:r>
-        <w:rPr>
-          <w:rFonts w:ascii="Consolas" w:hAnsi="Consolas"/>
-          <w:b/>
-          <w:bCs/>
-          <w:color w:val="4472C4" w:themeColor="accent1"/>
-          <w:sz w:val="24"/>
-          <w:szCs w:val="24"/>
-        </w:rPr>
-        <w:t>BUp</w:t>
-      </w:r>
-      <w:proofErr w:type="spellEnd"/>
-      <w:r>
-        <w:rPr>
-          <w:rFonts w:ascii="Consolas" w:hAnsi="Consolas"/>
-          <w:b/>
-          <w:bCs/>
-          <w:color w:val="4472C4" w:themeColor="accent1"/>
-          <w:sz w:val="24"/>
-          <w:szCs w:val="24"/>
-        </w:rPr>
-        <w:t xml:space="preserve"> is pressed and </w:t>
-      </w:r>
-      <w:proofErr w:type="spellStart"/>
-      <w:r>
-        <w:rPr>
-          <w:rFonts w:ascii="Consolas" w:hAnsi="Consolas"/>
-          <w:b/>
-          <w:bCs/>
-          <w:color w:val="4472C4" w:themeColor="accent1"/>
-          <w:sz w:val="24"/>
-          <w:szCs w:val="24"/>
-        </w:rPr>
-        <w:t>BRight</w:t>
-      </w:r>
-      <w:proofErr w:type="spellEnd"/>
-      <w:r>
-        <w:rPr>
-          <w:rFonts w:ascii="Consolas" w:hAnsi="Consolas"/>
-          <w:b/>
-          <w:bCs/>
-          <w:color w:val="4472C4" w:themeColor="accent1"/>
-          <w:sz w:val="24"/>
-          <w:szCs w:val="24"/>
-        </w:rPr>
-        <w:t xml:space="preserve"> is pressed:</w:t>
+        <w:t>if BUp is pressed and BRight is pressed:</w:t>
       </w:r>
     </w:p>
     <w:p>
@@ -2086,30 +2016,7 @@
           <w:szCs w:val="24"/>
         </w:rPr>
         <w:tab/>
-      </w:r>
-      <w:proofErr w:type="gramStart"/>
-      <w:r>
-        <w:rPr>
-          <w:rFonts w:ascii="Consolas" w:hAnsi="Consolas"/>
-          <w:b/>
-          <w:bCs/>
-          <w:color w:val="7030A0"/>
-          <w:sz w:val="24"/>
-          <w:szCs w:val="24"/>
-        </w:rPr>
-        <w:t>delay(</w:t>
-      </w:r>
-      <w:proofErr w:type="gramEnd"/>
-      <w:r>
-        <w:rPr>
-          <w:rFonts w:ascii="Consolas" w:hAnsi="Consolas"/>
-          <w:b/>
-          <w:bCs/>
-          <w:color w:val="7030A0"/>
-          <w:sz w:val="24"/>
-          <w:szCs w:val="24"/>
-        </w:rPr>
-        <w:t>1.0);</w:t>
+        <w:t>delay(1.0);</w:t>
       </w:r>
     </w:p>
     <w:p>
@@ -2275,55 +2182,7 @@
           <w:sz w:val="24"/>
           <w:szCs w:val="24"/>
         </w:rPr>
-        <w:t xml:space="preserve">if </w:t>
-      </w:r>
-      <w:proofErr w:type="spellStart"/>
-      <w:r>
-        <w:rPr>
-          <w:rFonts w:ascii="Consolas" w:hAnsi="Consolas"/>
-          <w:b/>
-          <w:bCs/>
-          <w:color w:val="4472C4" w:themeColor="accent1"/>
-          <w:sz w:val="24"/>
-          <w:szCs w:val="24"/>
-        </w:rPr>
-        <w:t>BCenter</w:t>
-      </w:r>
-      <w:proofErr w:type="spellEnd"/>
-      <w:r>
-        <w:rPr>
-          <w:rFonts w:ascii="Consolas" w:hAnsi="Consolas"/>
-          <w:b/>
-          <w:bCs/>
-          <w:color w:val="4472C4" w:themeColor="accent1"/>
-          <w:sz w:val="24"/>
-          <w:szCs w:val="24"/>
-        </w:rPr>
-        <w:t xml:space="preserve"> is pressed and </w:t>
-      </w:r>
-      <w:proofErr w:type="spellStart"/>
-      <w:r>
-        <w:rPr>
-          <w:rFonts w:ascii="Consolas" w:hAnsi="Consolas"/>
-          <w:b/>
-          <w:bCs/>
-          <w:color w:val="4472C4" w:themeColor="accent1"/>
-          <w:sz w:val="24"/>
-          <w:szCs w:val="24"/>
-        </w:rPr>
-        <w:t>BDown</w:t>
-      </w:r>
-      <w:proofErr w:type="spellEnd"/>
-      <w:r>
-        <w:rPr>
-          <w:rFonts w:ascii="Consolas" w:hAnsi="Consolas"/>
-          <w:b/>
-          <w:bCs/>
-          <w:color w:val="4472C4" w:themeColor="accent1"/>
-          <w:sz w:val="24"/>
-          <w:szCs w:val="24"/>
-        </w:rPr>
-        <w:t xml:space="preserve"> is pressed:</w:t>
+        <w:t>if BCenter is pressed and BDown is pressed:</w:t>
       </w:r>
     </w:p>
     <w:p>
@@ -2566,30 +2425,7 @@
           <w:szCs w:val="24"/>
         </w:rPr>
         <w:tab/>
-      </w:r>
-      <w:proofErr w:type="gramStart"/>
-      <w:r>
-        <w:rPr>
-          <w:rFonts w:ascii="Consolas" w:hAnsi="Consolas"/>
-          <w:b/>
-          <w:bCs/>
-          <w:color w:val="7030A0"/>
-          <w:sz w:val="24"/>
-          <w:szCs w:val="24"/>
-        </w:rPr>
-        <w:t>delay(</w:t>
-      </w:r>
-      <w:proofErr w:type="gramEnd"/>
-      <w:r>
-        <w:rPr>
-          <w:rFonts w:ascii="Consolas" w:hAnsi="Consolas"/>
-          <w:b/>
-          <w:bCs/>
-          <w:color w:val="7030A0"/>
-          <w:sz w:val="24"/>
-          <w:szCs w:val="24"/>
-        </w:rPr>
-        <w:t>1.0);</w:t>
+        <w:t>delay(1.0);</w:t>
       </w:r>
     </w:p>
     <w:p>
@@ -2771,23 +2607,13 @@
           <w:szCs w:val="24"/>
         </w:rPr>
       </w:pPr>
-      <w:proofErr w:type="gramStart"/>
-      <w:r>
-        <w:rPr>
-          <w:rFonts w:ascii="Consolas" w:hAnsi="Consolas"/>
-          <w:sz w:val="24"/>
-          <w:szCs w:val="24"/>
-        </w:rPr>
-        <w:t>delay(</w:t>
-      </w:r>
-      <w:proofErr w:type="gramEnd"/>
-      <w:r>
-        <w:rPr>
-          <w:rFonts w:ascii="Consolas" w:hAnsi="Consolas"/>
-          <w:sz w:val="24"/>
-          <w:szCs w:val="24"/>
-        </w:rPr>
-        <w:t>1.0);</w:t>
+      <w:r>
+        <w:rPr>
+          <w:rFonts w:ascii="Consolas" w:hAnsi="Consolas"/>
+          <w:sz w:val="24"/>
+          <w:szCs w:val="24"/>
+        </w:rPr>
+        <w:t>delay(1.0);</w:t>
       </w:r>
       <w:r>
         <w:rPr>
@@ -3172,17 +2998,7 @@
           <w:szCs w:val="24"/>
         </w:rPr>
         <w:tab/>
-        <w:t>led1</w:t>
-      </w:r>
-      <w:bookmarkStart w:id="0" w:name="_GoBack"/>
-      <w:bookmarkEnd w:id="0"/>
-      <w:r>
-        <w:rPr>
-          <w:rFonts w:ascii="Consolas" w:hAnsi="Consolas"/>
-          <w:sz w:val="24"/>
-          <w:szCs w:val="24"/>
-        </w:rPr>
-        <w:t xml:space="preserve"> = RED;</w:t>
+        <w:t>led1 = RED;</w:t>
       </w:r>
     </w:p>
     <w:p>
@@ -3492,15 +3308,7 @@
           <w:szCs w:val="24"/>
         </w:rPr>
         <w:tab/>
-        <w:t xml:space="preserve">wait 0.5 </w:t>
-      </w:r>
-      <w:r>
-        <w:rPr>
-          <w:rFonts w:ascii="Consolas" w:hAnsi="Consolas"/>
-          <w:sz w:val="24"/>
-          <w:szCs w:val="24"/>
-        </w:rPr>
-        <w:t>seconds</w:t>
+        <w:t>wait 0.5 seconds</w:t>
       </w:r>
     </w:p>
     <w:p>
@@ -3715,6 +3523,618 @@
           <w:szCs w:val="24"/>
         </w:rPr>
         <w:t xml:space="preserve"> </w:t>
+      </w:r>
+    </w:p>
+    <w:p>
+      <w:pPr>
+        <w:rPr>
+          <w:rFonts w:ascii="Consolas" w:hAnsi="Consolas"/>
+          <w:sz w:val="24"/>
+          <w:szCs w:val="24"/>
+        </w:rPr>
+      </w:pPr>
+      <w:r>
+        <w:rPr>
+          <w:rFonts w:ascii="Consolas" w:hAnsi="Consolas"/>
+          <w:sz w:val="24"/>
+          <w:szCs w:val="24"/>
+        </w:rPr>
+        <w:br w:type="page"/>
+      </w:r>
+    </w:p>
+    <w:p>
+      <w:pPr>
+        <w:pStyle w:val="Heading1"/>
+        <w:pBdr>
+          <w:top w:val="single" w:sz="4" w:space="1" w:color="auto"/>
+          <w:bottom w:val="single" w:sz="4" w:space="1" w:color="auto"/>
+        </w:pBdr>
+        <w:jc w:val="center"/>
+        <w:rPr>
+          <w:b/>
+          <w:bCs/>
+          <w:color w:val="auto"/>
+          <w:sz w:val="36"/>
+          <w:szCs w:val="36"/>
+        </w:rPr>
+      </w:pPr>
+      <w:r>
+        <w:rPr>
+          <w:b/>
+          <w:bCs/>
+          <w:color w:val="auto"/>
+          <w:sz w:val="36"/>
+          <w:szCs w:val="36"/>
+        </w:rPr>
+        <w:lastRenderedPageBreak/>
+        <w:t>#4 – Learning Loop</w:t>
+      </w:r>
+      <w:r>
+        <w:rPr>
+          <w:b/>
+          <w:bCs/>
+          <w:color w:val="auto"/>
+          <w:sz w:val="36"/>
+          <w:szCs w:val="36"/>
+        </w:rPr>
+        <w:t>s</w:t>
+      </w:r>
+      <w:bookmarkStart w:id="0" w:name="_GoBack"/>
+      <w:bookmarkEnd w:id="0"/>
+      <w:r>
+        <w:rPr>
+          <w:b/>
+          <w:bCs/>
+          <w:color w:val="auto"/>
+          <w:sz w:val="36"/>
+          <w:szCs w:val="36"/>
+        </w:rPr>
+        <w:t xml:space="preserve"> 1</w:t>
+      </w:r>
+    </w:p>
+    <w:p/>
+    <w:p>
+      <w:pPr>
+        <w:spacing w:after="0"/>
+        <w:rPr>
+          <w:rFonts w:ascii="Consolas" w:hAnsi="Consolas"/>
+          <w:b/>
+          <w:bCs/>
+          <w:color w:val="4472C4" w:themeColor="accent1"/>
+          <w:sz w:val="24"/>
+          <w:szCs w:val="24"/>
+        </w:rPr>
+      </w:pPr>
+      <w:r>
+        <w:rPr>
+          <w:rFonts w:ascii="Consolas" w:hAnsi="Consolas"/>
+          <w:b/>
+          <w:bCs/>
+          <w:color w:val="4472C4" w:themeColor="accent1"/>
+          <w:sz w:val="24"/>
+          <w:szCs w:val="24"/>
+        </w:rPr>
+        <w:t xml:space="preserve">while </w:t>
+      </w:r>
+      <w:r>
+        <w:rPr>
+          <w:rFonts w:ascii="Consolas" w:hAnsi="Consolas"/>
+          <w:b/>
+          <w:bCs/>
+          <w:color w:val="7030A0"/>
+          <w:sz w:val="24"/>
+          <w:szCs w:val="24"/>
+        </w:rPr>
+        <w:t>BDown</w:t>
+      </w:r>
+      <w:r>
+        <w:rPr>
+          <w:rFonts w:ascii="Consolas" w:hAnsi="Consolas"/>
+          <w:sz w:val="24"/>
+          <w:szCs w:val="24"/>
+        </w:rPr>
+        <w:t xml:space="preserve"> is not pressed</w:t>
+      </w:r>
+      <w:r>
+        <w:rPr>
+          <w:rFonts w:ascii="Consolas" w:hAnsi="Consolas"/>
+          <w:b/>
+          <w:bCs/>
+          <w:color w:val="4472C4" w:themeColor="accent1"/>
+          <w:sz w:val="24"/>
+          <w:szCs w:val="24"/>
+        </w:rPr>
+        <w:t>:</w:t>
+      </w:r>
+    </w:p>
+    <w:p>
+      <w:pPr>
+        <w:spacing w:after="0"/>
+        <w:rPr>
+          <w:rFonts w:ascii="Consolas" w:hAnsi="Consolas"/>
+          <w:b/>
+          <w:bCs/>
+          <w:color w:val="4472C4" w:themeColor="accent1"/>
+          <w:sz w:val="24"/>
+          <w:szCs w:val="24"/>
+        </w:rPr>
+      </w:pPr>
+      <w:r>
+        <w:rPr>
+          <w:rFonts w:ascii="Consolas" w:hAnsi="Consolas"/>
+          <w:b/>
+          <w:bCs/>
+          <w:noProof/>
+          <w:color w:val="4472C4" w:themeColor="accent1"/>
+          <w:sz w:val="24"/>
+          <w:szCs w:val="24"/>
+        </w:rPr>
+        <mc:AlternateContent>
+          <mc:Choice Requires="wps">
+            <w:drawing>
+              <wp:anchor distT="0" distB="0" distL="114300" distR="114300" simplePos="0" relativeHeight="251669504" behindDoc="0" locked="0" layoutInCell="1" allowOverlap="1" wp14:anchorId="58E674B2" wp14:editId="48F8DC64">
+                <wp:simplePos x="0" y="0"/>
+                <wp:positionH relativeFrom="column">
+                  <wp:posOffset>28575</wp:posOffset>
+                </wp:positionH>
+                <wp:positionV relativeFrom="paragraph">
+                  <wp:posOffset>125730</wp:posOffset>
+                </wp:positionV>
+                <wp:extent cx="8490" cy="3124200"/>
+                <wp:effectExtent l="0" t="0" r="29845" b="19050"/>
+                <wp:wrapNone/>
+                <wp:docPr id="4" name="Straight Connector 4"/>
+                <wp:cNvGraphicFramePr/>
+                <a:graphic xmlns:a="http://schemas.openxmlformats.org/drawingml/2006/main">
+                  <a:graphicData uri="http://schemas.microsoft.com/office/word/2010/wordprocessingShape">
+                    <wps:wsp>
+                      <wps:cNvCnPr/>
+                      <wps:spPr>
+                        <a:xfrm>
+                          <a:off x="0" y="0"/>
+                          <a:ext cx="8490" cy="3124200"/>
+                        </a:xfrm>
+                        <a:prstGeom prst="line">
+                          <a:avLst/>
+                        </a:prstGeom>
+                        <a:ln w="19050"/>
+                      </wps:spPr>
+                      <wps:style>
+                        <a:lnRef idx="1">
+                          <a:schemeClr val="accent1"/>
+                        </a:lnRef>
+                        <a:fillRef idx="0">
+                          <a:schemeClr val="accent1"/>
+                        </a:fillRef>
+                        <a:effectRef idx="0">
+                          <a:schemeClr val="accent1"/>
+                        </a:effectRef>
+                        <a:fontRef idx="minor">
+                          <a:schemeClr val="tx1"/>
+                        </a:fontRef>
+                      </wps:style>
+                      <wps:bodyPr/>
+                    </wps:wsp>
+                  </a:graphicData>
+                </a:graphic>
+                <wp14:sizeRelH relativeFrom="margin">
+                  <wp14:pctWidth>0</wp14:pctWidth>
+                </wp14:sizeRelH>
+                <wp14:sizeRelV relativeFrom="margin">
+                  <wp14:pctHeight>0</wp14:pctHeight>
+                </wp14:sizeRelV>
+              </wp:anchor>
+            </w:drawing>
+          </mc:Choice>
+          <mc:Fallback>
+            <w:pict>
+              <v:line w14:anchorId="56794EFA" id="Straight Connector 4" o:spid="_x0000_s1026" style="position:absolute;z-index:251669504;visibility:visible;mso-wrap-style:square;mso-width-percent:0;mso-height-percent:0;mso-wrap-distance-left:9pt;mso-wrap-distance-top:0;mso-wrap-distance-right:9pt;mso-wrap-distance-bottom:0;mso-position-horizontal:absolute;mso-position-horizontal-relative:text;mso-position-vertical:absolute;mso-position-vertical-relative:text;mso-width-percent:0;mso-height-percent:0;mso-width-relative:margin;mso-height-relative:margin" from="2.25pt,9.9pt" to="2.9pt,255.9pt" o:gfxdata="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" strokecolor="#4472c4 [3204]" strokeweight="1.5pt">
+                <v:stroke joinstyle="miter"/>
+              </v:line>
+            </w:pict>
+          </mc:Fallback>
+        </mc:AlternateContent>
+      </w:r>
+    </w:p>
+    <w:p>
+      <w:pPr>
+        <w:spacing w:after="0"/>
+        <w:rPr>
+          <w:rFonts w:ascii="Consolas" w:hAnsi="Consolas"/>
+          <w:b/>
+          <w:bCs/>
+          <w:color w:val="4472C4" w:themeColor="accent1"/>
+          <w:sz w:val="24"/>
+          <w:szCs w:val="24"/>
+        </w:rPr>
+      </w:pPr>
+    </w:p>
+    <w:p>
+      <w:pPr>
+        <w:spacing w:after="0"/>
+        <w:rPr>
+          <w:rFonts w:ascii="Consolas" w:hAnsi="Consolas"/>
+          <w:sz w:val="24"/>
+          <w:szCs w:val="24"/>
+        </w:rPr>
+      </w:pPr>
+      <w:r>
+        <w:rPr>
+          <w:rFonts w:ascii="Consolas" w:hAnsi="Consolas"/>
+          <w:sz w:val="24"/>
+          <w:szCs w:val="24"/>
+        </w:rPr>
+        <w:tab/>
+        <w:t>led1 = RED</w:t>
+      </w:r>
+    </w:p>
+    <w:p>
+      <w:pPr>
+        <w:spacing w:after="0"/>
+        <w:rPr>
+          <w:rFonts w:ascii="Consolas" w:hAnsi="Consolas"/>
+          <w:sz w:val="24"/>
+          <w:szCs w:val="24"/>
+        </w:rPr>
+      </w:pPr>
+      <w:r>
+        <w:rPr>
+          <w:rFonts w:ascii="Consolas" w:hAnsi="Consolas"/>
+          <w:sz w:val="24"/>
+          <w:szCs w:val="24"/>
+        </w:rPr>
+        <w:tab/>
+        <w:t>wait 3.0 seconds</w:t>
+      </w:r>
+    </w:p>
+    <w:p>
+      <w:pPr>
+        <w:spacing w:after="0"/>
+        <w:rPr>
+          <w:rFonts w:ascii="Consolas" w:hAnsi="Consolas"/>
+          <w:sz w:val="24"/>
+          <w:szCs w:val="24"/>
+        </w:rPr>
+      </w:pPr>
+      <w:r>
+        <w:rPr>
+          <w:rFonts w:ascii="Consolas" w:hAnsi="Consolas"/>
+          <w:sz w:val="24"/>
+          <w:szCs w:val="24"/>
+        </w:rPr>
+        <w:tab/>
+        <w:t>led1 = OFF</w:t>
+      </w:r>
+    </w:p>
+    <w:p>
+      <w:pPr>
+        <w:spacing w:after="0"/>
+        <w:rPr>
+          <w:rFonts w:ascii="Consolas" w:hAnsi="Consolas"/>
+          <w:sz w:val="24"/>
+          <w:szCs w:val="24"/>
+        </w:rPr>
+      </w:pPr>
+      <w:r>
+        <w:rPr>
+          <w:rFonts w:ascii="Consolas" w:hAnsi="Consolas"/>
+          <w:sz w:val="24"/>
+          <w:szCs w:val="24"/>
+        </w:rPr>
+        <w:tab/>
+        <w:t>wait 1.0 seconds</w:t>
+      </w:r>
+    </w:p>
+    <w:p>
+      <w:pPr>
+        <w:spacing w:after="0"/>
+        <w:rPr>
+          <w:rFonts w:ascii="Consolas" w:hAnsi="Consolas"/>
+          <w:sz w:val="24"/>
+          <w:szCs w:val="24"/>
+        </w:rPr>
+      </w:pPr>
+    </w:p>
+    <w:p>
+      <w:pPr>
+        <w:spacing w:after="0"/>
+        <w:rPr>
+          <w:rFonts w:ascii="Consolas" w:hAnsi="Consolas"/>
+          <w:sz w:val="24"/>
+          <w:szCs w:val="24"/>
+        </w:rPr>
+      </w:pPr>
+      <w:r>
+        <w:rPr>
+          <w:rFonts w:ascii="Consolas" w:hAnsi="Consolas"/>
+          <w:sz w:val="24"/>
+          <w:szCs w:val="24"/>
+        </w:rPr>
+        <w:tab/>
+        <w:t xml:space="preserve">led1 = </w:t>
+      </w:r>
+      <w:r>
+        <w:rPr>
+          <w:rFonts w:ascii="Consolas" w:hAnsi="Consolas"/>
+          <w:sz w:val="24"/>
+          <w:szCs w:val="24"/>
+        </w:rPr>
+        <w:t>BLUE</w:t>
+      </w:r>
+    </w:p>
+    <w:p>
+      <w:pPr>
+        <w:spacing w:after="0"/>
+        <w:rPr>
+          <w:rFonts w:ascii="Consolas" w:hAnsi="Consolas"/>
+          <w:sz w:val="24"/>
+          <w:szCs w:val="24"/>
+        </w:rPr>
+      </w:pPr>
+      <w:r>
+        <w:rPr>
+          <w:rFonts w:ascii="Consolas" w:hAnsi="Consolas"/>
+          <w:sz w:val="24"/>
+          <w:szCs w:val="24"/>
+        </w:rPr>
+        <w:tab/>
+        <w:t>wait 3.0 seconds</w:t>
+      </w:r>
+    </w:p>
+    <w:p>
+      <w:pPr>
+        <w:spacing w:after="0"/>
+        <w:rPr>
+          <w:rFonts w:ascii="Consolas" w:hAnsi="Consolas"/>
+          <w:sz w:val="24"/>
+          <w:szCs w:val="24"/>
+        </w:rPr>
+      </w:pPr>
+      <w:r>
+        <w:rPr>
+          <w:rFonts w:ascii="Consolas" w:hAnsi="Consolas"/>
+          <w:sz w:val="24"/>
+          <w:szCs w:val="24"/>
+        </w:rPr>
+        <w:tab/>
+        <w:t>led1 = OFF</w:t>
+      </w:r>
+    </w:p>
+    <w:p>
+      <w:pPr>
+        <w:spacing w:after="0"/>
+        <w:rPr>
+          <w:rFonts w:ascii="Consolas" w:hAnsi="Consolas"/>
+          <w:sz w:val="24"/>
+          <w:szCs w:val="24"/>
+        </w:rPr>
+      </w:pPr>
+      <w:r>
+        <w:rPr>
+          <w:rFonts w:ascii="Consolas" w:hAnsi="Consolas"/>
+          <w:sz w:val="24"/>
+          <w:szCs w:val="24"/>
+        </w:rPr>
+        <w:tab/>
+        <w:t>wait 1.0 seconds</w:t>
+      </w:r>
+    </w:p>
+    <w:p>
+      <w:pPr>
+        <w:spacing w:after="0"/>
+        <w:rPr>
+          <w:rFonts w:ascii="Consolas" w:hAnsi="Consolas"/>
+          <w:sz w:val="24"/>
+          <w:szCs w:val="24"/>
+        </w:rPr>
+      </w:pPr>
+    </w:p>
+    <w:p>
+      <w:pPr>
+        <w:spacing w:after="0"/>
+        <w:rPr>
+          <w:rFonts w:ascii="Consolas" w:hAnsi="Consolas"/>
+          <w:sz w:val="24"/>
+          <w:szCs w:val="24"/>
+        </w:rPr>
+      </w:pPr>
+      <w:r>
+        <w:rPr>
+          <w:rFonts w:ascii="Consolas" w:hAnsi="Consolas"/>
+          <w:sz w:val="24"/>
+          <w:szCs w:val="24"/>
+        </w:rPr>
+        <w:tab/>
+        <w:t xml:space="preserve">led1 = </w:t>
+      </w:r>
+      <w:r>
+        <w:rPr>
+          <w:rFonts w:ascii="Consolas" w:hAnsi="Consolas"/>
+          <w:sz w:val="24"/>
+          <w:szCs w:val="24"/>
+        </w:rPr>
+        <w:t>GREEN</w:t>
+      </w:r>
+    </w:p>
+    <w:p>
+      <w:pPr>
+        <w:spacing w:after="0"/>
+        <w:rPr>
+          <w:rFonts w:ascii="Consolas" w:hAnsi="Consolas"/>
+          <w:sz w:val="24"/>
+          <w:szCs w:val="24"/>
+        </w:rPr>
+      </w:pPr>
+      <w:r>
+        <w:rPr>
+          <w:rFonts w:ascii="Consolas" w:hAnsi="Consolas"/>
+          <w:sz w:val="24"/>
+          <w:szCs w:val="24"/>
+        </w:rPr>
+        <w:tab/>
+        <w:t>wait 3.0 seconds</w:t>
+      </w:r>
+    </w:p>
+    <w:p>
+      <w:pPr>
+        <w:spacing w:after="0"/>
+        <w:rPr>
+          <w:rFonts w:ascii="Consolas" w:hAnsi="Consolas"/>
+          <w:sz w:val="24"/>
+          <w:szCs w:val="24"/>
+        </w:rPr>
+      </w:pPr>
+      <w:r>
+        <w:rPr>
+          <w:rFonts w:ascii="Consolas" w:hAnsi="Consolas"/>
+          <w:sz w:val="24"/>
+          <w:szCs w:val="24"/>
+        </w:rPr>
+        <w:tab/>
+        <w:t>led1 = OFF</w:t>
+      </w:r>
+    </w:p>
+    <w:p>
+      <w:pPr>
+        <w:spacing w:after="0"/>
+        <w:rPr>
+          <w:rFonts w:ascii="Consolas" w:hAnsi="Consolas"/>
+          <w:sz w:val="24"/>
+          <w:szCs w:val="24"/>
+        </w:rPr>
+      </w:pPr>
+      <w:r>
+        <w:rPr>
+          <w:rFonts w:ascii="Consolas" w:hAnsi="Consolas"/>
+          <w:sz w:val="24"/>
+          <w:szCs w:val="24"/>
+        </w:rPr>
+        <w:tab/>
+        <w:t>wait 1.0 seconds</w:t>
+      </w:r>
+    </w:p>
+    <w:p>
+      <w:pPr>
+        <w:spacing w:after="0"/>
+        <w:rPr>
+          <w:rFonts w:ascii="Consolas" w:hAnsi="Consolas"/>
+          <w:sz w:val="24"/>
+          <w:szCs w:val="24"/>
+        </w:rPr>
+      </w:pPr>
+    </w:p>
+    <w:p>
+      <w:pPr>
+        <w:spacing w:after="0"/>
+        <w:rPr>
+          <w:rFonts w:ascii="Consolas" w:hAnsi="Consolas"/>
+          <w:sz w:val="24"/>
+          <w:szCs w:val="24"/>
+        </w:rPr>
+      </w:pPr>
+    </w:p>
+    <w:p>
+      <w:pPr>
+        <w:spacing w:after="0"/>
+        <w:rPr>
+          <w:rFonts w:ascii="Consolas" w:hAnsi="Consolas"/>
+          <w:sz w:val="24"/>
+          <w:szCs w:val="24"/>
+        </w:rPr>
+      </w:pPr>
+    </w:p>
+    <w:p>
+      <w:pPr>
+        <w:spacing w:after="0"/>
+        <w:rPr>
+          <w:rFonts w:ascii="Consolas" w:hAnsi="Consolas"/>
+          <w:sz w:val="24"/>
+          <w:szCs w:val="24"/>
+        </w:rPr>
+      </w:pPr>
+      <w:r>
+        <w:rPr>
+          <w:rFonts w:ascii="Consolas" w:hAnsi="Consolas"/>
+          <w:sz w:val="24"/>
+          <w:szCs w:val="24"/>
+        </w:rPr>
+        <w:t>Play beep sound</w:t>
+      </w:r>
+    </w:p>
+    <w:p>
+      <w:pPr>
+        <w:spacing w:after="0"/>
+        <w:rPr>
+          <w:rFonts w:ascii="Consolas" w:hAnsi="Consolas"/>
+          <w:sz w:val="24"/>
+          <w:szCs w:val="24"/>
+        </w:rPr>
+      </w:pPr>
+    </w:p>
+    <w:p>
+      <w:pPr>
+        <w:spacing w:after="0"/>
+        <w:rPr>
+          <w:rFonts w:ascii="Consolas" w:hAnsi="Consolas"/>
+          <w:b/>
+          <w:bCs/>
+          <w:color w:val="7030A0"/>
+          <w:sz w:val="24"/>
+          <w:szCs w:val="24"/>
+        </w:rPr>
+      </w:pPr>
+      <w:r>
+        <w:rPr>
+          <w:rFonts w:ascii="Consolas" w:hAnsi="Consolas"/>
+          <w:sz w:val="24"/>
+          <w:szCs w:val="24"/>
+        </w:rPr>
+        <w:t xml:space="preserve">Print “You win” on </w:t>
+      </w:r>
+      <w:r>
+        <w:rPr>
+          <w:rFonts w:ascii="Consolas" w:hAnsi="Consolas"/>
+          <w:b/>
+          <w:bCs/>
+          <w:color w:val="7030A0"/>
+          <w:sz w:val="24"/>
+          <w:szCs w:val="24"/>
+        </w:rPr>
+        <w:t>LCD screen</w:t>
+      </w:r>
+      <w:r>
+        <w:rPr>
+          <w:rFonts w:ascii="Consolas" w:hAnsi="Consolas"/>
+          <w:b/>
+          <w:bCs/>
+          <w:color w:val="7030A0"/>
+          <w:sz w:val="24"/>
+          <w:szCs w:val="24"/>
+        </w:rPr>
+        <w:t xml:space="preserve"> </w:t>
+      </w:r>
+    </w:p>
+    <w:p>
+      <w:pPr>
+        <w:rPr>
+          <w:rFonts w:ascii="Consolas" w:hAnsi="Consolas"/>
+          <w:b/>
+          <w:bCs/>
+          <w:color w:val="7030A0"/>
+          <w:sz w:val="24"/>
+          <w:szCs w:val="24"/>
+        </w:rPr>
+      </w:pPr>
+      <w:r>
+        <w:rPr>
+          <w:rFonts w:ascii="Consolas" w:hAnsi="Consolas"/>
+          <w:b/>
+          <w:bCs/>
+          <w:color w:val="7030A0"/>
+          <w:sz w:val="24"/>
+          <w:szCs w:val="24"/>
+        </w:rPr>
+        <w:br w:type="page"/>
       </w:r>
     </w:p>
     <w:p>
@@ -3860,6 +4280,7 @@
     <w:lsdException w:name="HTML Sample" w:semiHidden="1" w:unhideWhenUsed="1"/>
     <w:lsdException w:name="HTML Typewriter" w:semiHidden="1" w:unhideWhenUsed="1"/>
     <w:lsdException w:name="HTML Variable" w:semiHidden="1" w:unhideWhenUsed="1"/>
+    <w:lsdException w:name="Normal Table" w:semiHidden="1" w:unhideWhenUsed="1"/>
     <w:lsdException w:name="annotation subject" w:semiHidden="1" w:unhideWhenUsed="1"/>
     <w:lsdException w:name="No List" w:semiHidden="1" w:unhideWhenUsed="1"/>
     <w:lsdException w:name="Outline List 1" w:semiHidden="1" w:unhideWhenUsed="1"/>
@@ -3906,8 +4327,10 @@
     <w:lsdException w:name="Table Subtle 2" w:semiHidden="1" w:unhideWhenUsed="1"/>
     <w:lsdException w:name="Table Web 1" w:semiHidden="1" w:unhideWhenUsed="1"/>
     <w:lsdException w:name="Table Web 2" w:semiHidden="1" w:unhideWhenUsed="1"/>
+    <w:lsdException w:name="Table Web 3" w:semiHidden="1" w:unhideWhenUsed="1"/>
     <w:lsdException w:name="Balloon Text" w:semiHidden="1" w:unhideWhenUsed="1"/>
     <w:lsdException w:name="Table Grid" w:uiPriority="39"/>
+    <w:lsdException w:name="Table Theme" w:semiHidden="1" w:unhideWhenUsed="1"/>
     <w:lsdException w:name="Placeholder Text" w:semiHidden="1"/>
     <w:lsdException w:name="No Spacing" w:uiPriority="1" w:qFormat="1"/>
     <w:lsdException w:name="Light Shading" w:uiPriority="60"/>

</xml_diff>